<commit_message>
Added more required research
</commit_message>
<xml_diff>
--- a/Capstone1_research_data.docx
+++ b/Capstone1_research_data.docx
@@ -6,38 +6,376 @@
       <w:pPr>
         <w:rPr>
           <w:rFonts w:ascii="Arial" w:hAnsi="Arial" w:cs="Arial"/>
+          <w:b/>
+          <w:bCs/>
+          <w:sz w:val="28"/>
+          <w:szCs w:val="28"/>
+          <w:u w:val="single"/>
+        </w:rPr>
+      </w:pPr>
+      <w:r>
+        <w:rPr>
+          <w:rFonts w:ascii="Arial" w:hAnsi="Arial" w:cs="Arial"/>
+          <w:b/>
+          <w:bCs/>
+          <w:sz w:val="28"/>
+          <w:szCs w:val="28"/>
+          <w:u w:val="single"/>
+        </w:rPr>
+        <w:t>Research data:</w:t>
+      </w:r>
+    </w:p>
+    <w:p>
+      <w:pPr>
+        <w:rPr>
+          <w:rFonts w:ascii="Arial" w:hAnsi="Arial" w:cs="Arial"/>
+          <w:sz w:val="28"/>
+          <w:szCs w:val="28"/>
+        </w:rPr>
+      </w:pPr>
+    </w:p>
+    <w:p>
+      <w:pPr>
+        <w:pStyle w:val="ListParagraph"/>
+        <w:numPr>
+          <w:ilvl w:val="0"/>
+          <w:numId w:val="3"/>
+        </w:numPr>
+        <w:rPr>
+          <w:rFonts w:ascii="Arial" w:hAnsi="Arial" w:cs="Arial"/>
+          <w:sz w:val="28"/>
+          <w:szCs w:val="28"/>
+          <w:u w:val="single"/>
+        </w:rPr>
+      </w:pPr>
+      <w:r>
+        <w:rPr>
+          <w:rFonts w:ascii="Arial" w:hAnsi="Arial" w:cs="Arial"/>
+          <w:sz w:val="28"/>
+          <w:szCs w:val="28"/>
+          <w:u w:val="single"/>
+        </w:rPr>
+        <w:t>Formula 1 themed racing event idea:</w:t>
+      </w:r>
+    </w:p>
+    <w:p>
+      <w:pPr>
+        <w:ind w:left="720"/>
+        <w:rPr>
+          <w:rFonts w:ascii="Arial" w:hAnsi="Arial" w:cs="Arial"/>
+          <w:sz w:val="28"/>
+          <w:szCs w:val="28"/>
+        </w:rPr>
+      </w:pPr>
+      <w:r>
+        <w:rPr>
+          <w:rFonts w:ascii="Arial" w:hAnsi="Arial" w:cs="Arial"/>
+          <w:sz w:val="28"/>
+          <w:szCs w:val="28"/>
+        </w:rPr>
+        <w:t xml:space="preserve">The idea behind this business proposal is to create a business around serving, hosting, and catering for/towards F1 themed events (For Example Birthday Parties, Celebratory Events, Catering Events, Children/Youth events and Adult RC F1 racing event {Such as Tournaments, Racing and such}). </w:t>
+      </w:r>
+      <w:proofErr w:type="gramStart"/>
+      <w:r>
+        <w:rPr>
+          <w:rFonts w:ascii="Arial" w:hAnsi="Arial" w:cs="Arial"/>
+          <w:sz w:val="28"/>
+          <w:szCs w:val="28"/>
+        </w:rPr>
+        <w:t>Minimum</w:t>
+      </w:r>
+      <w:proofErr w:type="gramEnd"/>
+      <w:r>
+        <w:rPr>
+          <w:rFonts w:ascii="Arial" w:hAnsi="Arial" w:cs="Arial"/>
+          <w:sz w:val="28"/>
+          <w:szCs w:val="28"/>
+        </w:rPr>
+        <w:t xml:space="preserve"> age requirement will be 15 years of age.</w:t>
+      </w:r>
+    </w:p>
+    <w:p>
+      <w:pPr>
+        <w:rPr>
+          <w:rFonts w:ascii="Arial" w:hAnsi="Arial" w:cs="Arial"/>
+          <w:sz w:val="28"/>
+          <w:szCs w:val="28"/>
+        </w:rPr>
+      </w:pPr>
+    </w:p>
+    <w:p>
+      <w:pPr>
+        <w:rPr>
+          <w:rFonts w:ascii="Arial" w:hAnsi="Arial" w:cs="Arial"/>
+          <w:sz w:val="28"/>
+          <w:szCs w:val="28"/>
+        </w:rPr>
+      </w:pPr>
+      <w:r>
+        <w:rPr>
+          <w:rFonts w:ascii="Arial" w:hAnsi="Arial" w:cs="Arial"/>
+          <w:sz w:val="28"/>
+          <w:szCs w:val="28"/>
+        </w:rPr>
+        <w:t xml:space="preserve">It will mainly be hosted in </w:t>
+      </w:r>
+      <w:proofErr w:type="gramStart"/>
+      <w:r>
+        <w:rPr>
+          <w:rFonts w:ascii="Arial" w:hAnsi="Arial" w:cs="Arial"/>
+          <w:sz w:val="28"/>
+          <w:szCs w:val="28"/>
+        </w:rPr>
+        <w:t>Chicago, but</w:t>
+      </w:r>
+      <w:proofErr w:type="gramEnd"/>
+      <w:r>
+        <w:rPr>
+          <w:rFonts w:ascii="Arial" w:hAnsi="Arial" w:cs="Arial"/>
+          <w:sz w:val="28"/>
+          <w:szCs w:val="28"/>
+        </w:rPr>
+        <w:t xml:space="preserve"> can be Nationwide</w:t>
+      </w:r>
+      <w:r>
+        <w:rPr>
+          <w:rFonts w:ascii="Arial" w:hAnsi="Arial" w:cs="Arial"/>
+          <w:sz w:val="28"/>
+          <w:szCs w:val="28"/>
+        </w:rPr>
+        <w:t xml:space="preserve"> or Statewide.</w:t>
+      </w:r>
+    </w:p>
+    <w:p>
+      <w:pPr>
+        <w:rPr>
+          <w:rFonts w:ascii="Arial" w:hAnsi="Arial" w:cs="Arial"/>
+          <w:sz w:val="28"/>
+          <w:szCs w:val="28"/>
+        </w:rPr>
+      </w:pPr>
+    </w:p>
+    <w:p>
+      <w:pPr>
+        <w:rPr>
+          <w:rFonts w:ascii="Arial" w:hAnsi="Arial" w:cs="Arial"/>
+          <w:sz w:val="28"/>
+          <w:szCs w:val="28"/>
+        </w:rPr>
+      </w:pPr>
+      <w:r>
+        <w:rPr>
+          <w:rFonts w:ascii="Arial" w:hAnsi="Arial" w:cs="Arial"/>
+          <w:sz w:val="28"/>
+          <w:szCs w:val="28"/>
+        </w:rPr>
+        <w:t xml:space="preserve">Links to the files, datasets and data </w:t>
+      </w:r>
+      <w:proofErr w:type="gramStart"/>
+      <w:r>
+        <w:rPr>
+          <w:rFonts w:ascii="Arial" w:hAnsi="Arial" w:cs="Arial"/>
+          <w:sz w:val="28"/>
+          <w:szCs w:val="28"/>
+        </w:rPr>
+        <w:t>sources :</w:t>
+      </w:r>
+      <w:proofErr w:type="gramEnd"/>
+    </w:p>
+    <w:p>
+      <w:pPr>
+        <w:rPr>
+          <w:rFonts w:ascii="Arial" w:hAnsi="Arial" w:cs="Arial"/>
+          <w:sz w:val="28"/>
+          <w:szCs w:val="28"/>
+        </w:rPr>
+      </w:pPr>
+      <w:hyperlink r:id="rId7" w:history="1">
+        <w:r>
+          <w:rPr>
+            <w:rStyle w:val="Hyperlink"/>
+            <w:rFonts w:ascii="Arial" w:hAnsi="Arial" w:cs="Arial"/>
+            <w:sz w:val="28"/>
+            <w:szCs w:val="28"/>
+          </w:rPr>
+          <w:t>Formula racing - Explore - Google Trends</w:t>
+        </w:r>
+      </w:hyperlink>
+    </w:p>
+    <w:p>
+      <w:pPr>
+        <w:rPr>
+          <w:rFonts w:ascii="Arial" w:hAnsi="Arial" w:cs="Arial"/>
+          <w:sz w:val="28"/>
+          <w:szCs w:val="28"/>
+        </w:rPr>
+      </w:pPr>
+    </w:p>
+    <w:p>
+      <w:pPr>
+        <w:rPr>
+          <w:rFonts w:ascii="Arial" w:hAnsi="Arial" w:cs="Arial"/>
+          <w:sz w:val="28"/>
+          <w:szCs w:val="28"/>
+        </w:rPr>
+      </w:pPr>
+      <w:hyperlink r:id="rId8" w:history="1">
+        <w:r>
+          <w:rPr>
+            <w:rStyle w:val="Hyperlink"/>
+            <w:rFonts w:ascii="Arial" w:hAnsi="Arial" w:cs="Arial"/>
+            <w:sz w:val="28"/>
+            <w:szCs w:val="28"/>
+          </w:rPr>
+          <w:t>Formula 1 Race Fan Ratings (kaggle.com)</w:t>
+        </w:r>
+      </w:hyperlink>
+    </w:p>
+    <w:p>
+      <w:pPr>
+        <w:rPr>
+          <w:rFonts w:ascii="Arial" w:hAnsi="Arial" w:cs="Arial"/>
+          <w:sz w:val="28"/>
+          <w:szCs w:val="28"/>
+        </w:rPr>
+      </w:pPr>
+    </w:p>
+    <w:p>
+      <w:pPr>
+        <w:rPr>
+          <w:rFonts w:ascii="Arial" w:hAnsi="Arial" w:cs="Arial"/>
+          <w:sz w:val="28"/>
+          <w:szCs w:val="28"/>
+        </w:rPr>
+      </w:pPr>
+      <w:hyperlink r:id="rId9" w:history="1">
+        <w:r>
+          <w:rPr>
+            <w:rStyle w:val="Hyperlink"/>
+            <w:rFonts w:ascii="Arial" w:hAnsi="Arial" w:cs="Arial"/>
+            <w:sz w:val="28"/>
+            <w:szCs w:val="28"/>
+          </w:rPr>
+          <w:t>https://en.wikipedia.org/wiki/Safety_car#List_of_safety_car_deployments_in_Formula_One_races</w:t>
+        </w:r>
+      </w:hyperlink>
+    </w:p>
+    <w:p>
+      <w:pPr>
+        <w:rPr>
+          <w:rFonts w:ascii="Arial" w:hAnsi="Arial" w:cs="Arial"/>
+          <w:sz w:val="28"/>
+          <w:szCs w:val="28"/>
+        </w:rPr>
+      </w:pPr>
+    </w:p>
+    <w:p>
+      <w:pPr>
+        <w:rPr>
+          <w:rFonts w:ascii="Arial" w:hAnsi="Arial" w:cs="Arial"/>
+          <w:sz w:val="28"/>
+          <w:szCs w:val="28"/>
+        </w:rPr>
+      </w:pPr>
+      <w:hyperlink r:id="rId10" w:history="1">
+        <w:r>
+          <w:rPr>
+            <w:rStyle w:val="Hyperlink"/>
+            <w:rFonts w:ascii="Arial" w:hAnsi="Arial" w:cs="Arial"/>
+            <w:sz w:val="28"/>
+            <w:szCs w:val="28"/>
+          </w:rPr>
+          <w:t>List of red-flagged Formula One races - Wikipedia</w:t>
+        </w:r>
+      </w:hyperlink>
+    </w:p>
+    <w:p>
+      <w:pPr>
+        <w:rPr>
+          <w:rFonts w:ascii="Arial" w:hAnsi="Arial" w:cs="Arial"/>
+          <w:sz w:val="28"/>
+          <w:szCs w:val="28"/>
+        </w:rPr>
+      </w:pPr>
+    </w:p>
+    <w:p>
+      <w:pPr>
+        <w:rPr>
+          <w:rFonts w:ascii="Arial" w:hAnsi="Arial" w:cs="Arial"/>
+          <w:sz w:val="28"/>
+          <w:szCs w:val="28"/>
+        </w:rPr>
+      </w:pPr>
+      <w:hyperlink r:id="rId11" w:history="1">
+        <w:r>
+          <w:rPr>
+            <w:rStyle w:val="Hyperlink"/>
+            <w:rFonts w:ascii="Arial" w:hAnsi="Arial" w:cs="Arial"/>
+            <w:sz w:val="28"/>
+            <w:szCs w:val="28"/>
+          </w:rPr>
+          <w:t>https://www.kaggle.com/datasets/jtrotman/formula-1-race-events</w:t>
+        </w:r>
+      </w:hyperlink>
+    </w:p>
+    <w:p>
+      <w:pPr>
+        <w:rPr>
+          <w:rFonts w:ascii="Arial" w:hAnsi="Arial" w:cs="Arial"/>
+          <w:sz w:val="28"/>
+          <w:szCs w:val="28"/>
+        </w:rPr>
+      </w:pPr>
+    </w:p>
+    <w:p>
+      <w:pPr>
+        <w:rPr>
+          <w:rFonts w:ascii="Arial" w:hAnsi="Arial" w:cs="Arial"/>
+          <w:sz w:val="28"/>
+          <w:szCs w:val="28"/>
+        </w:rPr>
+      </w:pPr>
+      <w:hyperlink r:id="rId12" w:history="1">
+        <w:r>
+          <w:rPr>
+            <w:rStyle w:val="Hyperlink"/>
+            <w:rFonts w:ascii="Arial" w:hAnsi="Arial" w:cs="Arial"/>
+            <w:sz w:val="28"/>
+            <w:szCs w:val="28"/>
+          </w:rPr>
+          <w:t>Formula racing, Formula 1: Drive to Survive - Explore - Google Trends</w:t>
+        </w:r>
+      </w:hyperlink>
+    </w:p>
+    <w:p>
+      <w:pPr>
+        <w:rPr>
+          <w:rFonts w:ascii="Arial" w:hAnsi="Arial" w:cs="Arial"/>
+          <w:sz w:val="28"/>
+          <w:szCs w:val="28"/>
+        </w:rPr>
+      </w:pPr>
+    </w:p>
+    <w:p>
+      <w:pPr>
+        <w:rPr>
+          <w:rFonts w:ascii="Arial" w:hAnsi="Arial" w:cs="Arial"/>
           <w:sz w:val="32"/>
           <w:szCs w:val="32"/>
         </w:rPr>
       </w:pPr>
-      <w:r>
+    </w:p>
+    <w:p>
+      <w:pPr>
         <w:rPr>
           <w:rFonts w:ascii="Arial" w:hAnsi="Arial" w:cs="Arial"/>
           <w:sz w:val="32"/>
           <w:szCs w:val="32"/>
         </w:rPr>
-        <w:t>Research data:</w:t>
-      </w:r>
-    </w:p>
-    <w:p>
-      <w:pPr>
-        <w:rPr>
-          <w:rFonts w:ascii="Arial" w:hAnsi="Arial" w:cs="Arial"/>
-          <w:sz w:val="32"/>
-          <w:szCs w:val="32"/>
-        </w:rPr>
-      </w:pPr>
-    </w:p>
-    <w:p>
-      <w:pPr>
-        <w:rPr>
-          <w:rFonts w:ascii="Arial" w:hAnsi="Arial" w:cs="Arial"/>
-          <w:sz w:val="32"/>
-          <w:szCs w:val="32"/>
-        </w:rPr>
       </w:pPr>
     </w:p>
     <w:sectPr>
+      <w:headerReference w:type="default" r:id="rId13"/>
       <w:pgSz w:w="12240" w:h="15840"/>
       <w:pgMar w:top="1440" w:right="1440" w:bottom="1440" w:left="1440" w:header="720" w:footer="720" w:gutter="0"/>
       <w:cols w:space="720"/>
@@ -45,6 +383,494 @@
     </w:sectPr>
   </w:body>
 </w:document>
+</file>
+
+<file path=word/endnotes.xml><?xml version="1.0" encoding="utf-8"?>
+<w:endnotes xmlns:wpc="http://schemas.microsoft.com/office/word/2010/wordprocessingCanvas" xmlns:cx="http://schemas.microsoft.com/office/drawing/2014/chartex" xmlns:cx1="http://schemas.microsoft.com/office/drawing/2015/9/8/chartex" xmlns:cx2="http://schemas.microsoft.com/office/drawing/2015/10/21/chartex" xmlns:cx3="http://schemas.microsoft.com/office/drawing/2016/5/9/chartex" xmlns:cx4="http://schemas.microsoft.com/office/drawing/2016/5/10/chartex" xmlns:cx5="http://schemas.microsoft.com/office/drawing/2016/5/11/chartex" xmlns:cx6="http://schemas.microsoft.com/office/drawing/2016/5/12/chartex" xmlns:cx7="http://schemas.microsoft.com/office/drawing/2016/5/13/chartex" xmlns:cx8="http://schemas.microsoft.com/office/drawing/2016/5/14/chartex" xmlns:mc="http://schemas.openxmlformats.org/markup-compatibility/2006" xmlns:aink="http://schemas.microsoft.com/office/drawing/2016/ink" xmlns:am3d="http://schemas.microsoft.com/office/drawing/2017/model3d" xmlns:o="urn:schemas-microsoft-com:office:office" xmlns:oel="http://schemas.microsoft.com/office/2019/extlst" xmlns:r="http://schemas.openxmlformats.org/officeDocument/2006/relationships" xmlns:m="http://schemas.openxmlformats.org/officeDocument/2006/math" xmlns:v="urn:schemas-microsoft-com:vml" xmlns:wp14="http://schemas.microsoft.com/office/word/2010/wordprocessingDrawing" xmlns:wp="http://schemas.openxmlformats.org/drawingml/2006/wordprocessingDrawing" xmlns:w10="urn:schemas-microsoft-com:office:word" xmlns:w="http://schemas.openxmlformats.org/wordprocessingml/2006/main" xmlns:w14="http://schemas.microsoft.com/office/word/2010/wordml" xmlns:w15="http://schemas.microsoft.com/office/word/2012/wordml" xmlns:w16cex="http://schemas.microsoft.com/office/word/2018/wordml/cex" xmlns:w16cid="http://schemas.microsoft.com/office/word/2016/wordml/cid" xmlns:w16="http://schemas.microsoft.com/office/word/2018/wordml" xmlns:w16du="http://schemas.microsoft.com/office/word/2023/wordml/word16du" xmlns:w16sdtdh="http://schemas.microsoft.com/office/word/2020/wordml/sdtdatahash" xmlns:w16se="http://schemas.microsoft.com/office/word/2015/wordml/symex" xmlns:wpg="http://schemas.microsoft.com/office/word/2010/wordprocessingGroup" xmlns:wpi="http://schemas.microsoft.com/office/word/2010/wordprocessingInk" xmlns:wne="http://schemas.microsoft.com/office/word/2006/wordml" xmlns:wps="http://schemas.microsoft.com/office/word/2010/wordprocessingShape" mc:Ignorable="w14 w15 w16se w16cid w16 w16cex w16sdtdh w16du wp14">
+  <w:endnote w:type="separator" w:id="-1">
+    <w:p>
+      <w:pPr>
+        <w:spacing w:after="0" w:line="240" w:lineRule="auto"/>
+      </w:pPr>
+      <w:r>
+        <w:separator/>
+      </w:r>
+    </w:p>
+  </w:endnote>
+  <w:endnote w:type="continuationSeparator" w:id="0">
+    <w:p>
+      <w:pPr>
+        <w:spacing w:after="0" w:line="240" w:lineRule="auto"/>
+      </w:pPr>
+      <w:r>
+        <w:continuationSeparator/>
+      </w:r>
+    </w:p>
+  </w:endnote>
+</w:endnotes>
+</file>
+
+<file path=word/footnotes.xml><?xml version="1.0" encoding="utf-8"?>
+<w:footnotes xmlns:wpc="http://schemas.microsoft.com/office/word/2010/wordprocessingCanvas" xmlns:cx="http://schemas.microsoft.com/office/drawing/2014/chartex" xmlns:cx1="http://schemas.microsoft.com/office/drawing/2015/9/8/chartex" xmlns:cx2="http://schemas.microsoft.com/office/drawing/2015/10/21/chartex" xmlns:cx3="http://schemas.microsoft.com/office/drawing/2016/5/9/chartex" xmlns:cx4="http://schemas.microsoft.com/office/drawing/2016/5/10/chartex" xmlns:cx5="http://schemas.microsoft.com/office/drawing/2016/5/11/chartex" xmlns:cx6="http://schemas.microsoft.com/office/drawing/2016/5/12/chartex" xmlns:cx7="http://schemas.microsoft.com/office/drawing/2016/5/13/chartex" xmlns:cx8="http://schemas.microsoft.com/office/drawing/2016/5/14/chartex" xmlns:mc="http://schemas.openxmlformats.org/markup-compatibility/2006" xmlns:aink="http://schemas.microsoft.com/office/drawing/2016/ink" xmlns:am3d="http://schemas.microsoft.com/office/drawing/2017/model3d" xmlns:o="urn:schemas-microsoft-com:office:office" xmlns:oel="http://schemas.microsoft.com/office/2019/extlst" xmlns:r="http://schemas.openxmlformats.org/officeDocument/2006/relationships" xmlns:m="http://schemas.openxmlformats.org/officeDocument/2006/math" xmlns:v="urn:schemas-microsoft-com:vml" xmlns:wp14="http://schemas.microsoft.com/office/word/2010/wordprocessingDrawing" xmlns:wp="http://schemas.openxmlformats.org/drawingml/2006/wordprocessingDrawing" xmlns:w10="urn:schemas-microsoft-com:office:word" xmlns:w="http://schemas.openxmlformats.org/wordprocessingml/2006/main" xmlns:w14="http://schemas.microsoft.com/office/word/2010/wordml" xmlns:w15="http://schemas.microsoft.com/office/word/2012/wordml" xmlns:w16cex="http://schemas.microsoft.com/office/word/2018/wordml/cex" xmlns:w16cid="http://schemas.microsoft.com/office/word/2016/wordml/cid" xmlns:w16="http://schemas.microsoft.com/office/word/2018/wordml" xmlns:w16du="http://schemas.microsoft.com/office/word/2023/wordml/word16du" xmlns:w16sdtdh="http://schemas.microsoft.com/office/word/2020/wordml/sdtdatahash" xmlns:w16se="http://schemas.microsoft.com/office/word/2015/wordml/symex" xmlns:wpg="http://schemas.microsoft.com/office/word/2010/wordprocessingGroup" xmlns:wpi="http://schemas.microsoft.com/office/word/2010/wordprocessingInk" xmlns:wne="http://schemas.microsoft.com/office/word/2006/wordml" xmlns:wps="http://schemas.microsoft.com/office/word/2010/wordprocessingShape" mc:Ignorable="w14 w15 w16se w16cid w16 w16cex w16sdtdh w16du wp14">
+  <w:footnote w:type="separator" w:id="-1">
+    <w:p>
+      <w:pPr>
+        <w:spacing w:after="0" w:line="240" w:lineRule="auto"/>
+      </w:pPr>
+      <w:r>
+        <w:separator/>
+      </w:r>
+    </w:p>
+  </w:footnote>
+  <w:footnote w:type="continuationSeparator" w:id="0">
+    <w:p>
+      <w:pPr>
+        <w:spacing w:after="0" w:line="240" w:lineRule="auto"/>
+      </w:pPr>
+      <w:r>
+        <w:continuationSeparator/>
+      </w:r>
+    </w:p>
+  </w:footnote>
+</w:footnotes>
+</file>
+
+<file path=word/header1.xml><?xml version="1.0" encoding="utf-8"?>
+<w:hdr xmlns:wpc="http://schemas.microsoft.com/office/word/2010/wordprocessingCanvas" xmlns:cx="http://schemas.microsoft.com/office/drawing/2014/chartex" xmlns:cx1="http://schemas.microsoft.com/office/drawing/2015/9/8/chartex" xmlns:cx2="http://schemas.microsoft.com/office/drawing/2015/10/21/chartex" xmlns:cx3="http://schemas.microsoft.com/office/drawing/2016/5/9/chartex" xmlns:cx4="http://schemas.microsoft.com/office/drawing/2016/5/10/chartex" xmlns:cx5="http://schemas.microsoft.com/office/drawing/2016/5/11/chartex" xmlns:cx6="http://schemas.microsoft.com/office/drawing/2016/5/12/chartex" xmlns:cx7="http://schemas.microsoft.com/office/drawing/2016/5/13/chartex" xmlns:cx8="http://schemas.microsoft.com/office/drawing/2016/5/14/chartex" xmlns:mc="http://schemas.openxmlformats.org/markup-compatibility/2006" xmlns:aink="http://schemas.microsoft.com/office/drawing/2016/ink" xmlns:am3d="http://schemas.microsoft.com/office/drawing/2017/model3d" xmlns:o="urn:schemas-microsoft-com:office:office" xmlns:oel="http://schemas.microsoft.com/office/2019/extlst" xmlns:r="http://schemas.openxmlformats.org/officeDocument/2006/relationships" xmlns:m="http://schemas.openxmlformats.org/officeDocument/2006/math" xmlns:v="urn:schemas-microsoft-com:vml" xmlns:wp14="http://schemas.microsoft.com/office/word/2010/wordprocessingDrawing" xmlns:wp="http://schemas.openxmlformats.org/drawingml/2006/wordprocessingDrawing" xmlns:w10="urn:schemas-microsoft-com:office:word" xmlns:w="http://schemas.openxmlformats.org/wordprocessingml/2006/main" xmlns:w14="http://schemas.microsoft.com/office/word/2010/wordml" xmlns:w15="http://schemas.microsoft.com/office/word/2012/wordml" xmlns:w16cex="http://schemas.microsoft.com/office/word/2018/wordml/cex" xmlns:w16cid="http://schemas.microsoft.com/office/word/2016/wordml/cid" xmlns:w16="http://schemas.microsoft.com/office/word/2018/wordml" xmlns:w16du="http://schemas.microsoft.com/office/word/2023/wordml/word16du" xmlns:w16sdtdh="http://schemas.microsoft.com/office/word/2020/wordml/sdtdatahash" xmlns:w16se="http://schemas.microsoft.com/office/word/2015/wordml/symex" xmlns:wpg="http://schemas.microsoft.com/office/word/2010/wordprocessingGroup" xmlns:wpi="http://schemas.microsoft.com/office/word/2010/wordprocessingInk" xmlns:wne="http://schemas.microsoft.com/office/word/2006/wordml" xmlns:wps="http://schemas.microsoft.com/office/word/2010/wordprocessingShape" mc:Ignorable="w14 w15 w16se w16cid w16 w16cex w16sdtdh w16du wp14">
+  <w:p>
+    <w:pPr>
+      <w:pStyle w:val="Header"/>
+    </w:pPr>
+    <w:r>
+      <w:tab/>
+      <w:t>Hassan Zaidi Research Data for F1 SQL Capstone1</w:t>
+    </w:r>
+  </w:p>
+</w:hdr>
+</file>
+
+<file path=word/numbering.xml><?xml version="1.0" encoding="utf-8"?>
+<w:numbering xmlns:wpc="http://schemas.microsoft.com/office/word/2010/wordprocessingCanvas" xmlns:cx="http://schemas.microsoft.com/office/drawing/2014/chartex" xmlns:cx1="http://schemas.microsoft.com/office/drawing/2015/9/8/chartex" xmlns:cx2="http://schemas.microsoft.com/office/drawing/2015/10/21/chartex" xmlns:cx3="http://schemas.microsoft.com/office/drawing/2016/5/9/chartex" xmlns:cx4="http://schemas.microsoft.com/office/drawing/2016/5/10/chartex" xmlns:cx5="http://schemas.microsoft.com/office/drawing/2016/5/11/chartex" xmlns:cx6="http://schemas.microsoft.com/office/drawing/2016/5/12/chartex" xmlns:cx7="http://schemas.microsoft.com/office/drawing/2016/5/13/chartex" xmlns:cx8="http://schemas.microsoft.com/office/drawing/2016/5/14/chartex" xmlns:mc="http://schemas.openxmlformats.org/markup-compatibility/2006" xmlns:aink="http://schemas.microsoft.com/office/drawing/2016/ink" xmlns:am3d="http://schemas.microsoft.com/office/drawing/2017/model3d" xmlns:o="urn:schemas-microsoft-com:office:office" xmlns:oel="http://schemas.microsoft.com/office/2019/extlst" xmlns:r="http://schemas.openxmlformats.org/officeDocument/2006/relationships" xmlns:m="http://schemas.openxmlformats.org/officeDocument/2006/math" xmlns:v="urn:schemas-microsoft-com:vml" xmlns:wp14="http://schemas.microsoft.com/office/word/2010/wordprocessingDrawing" xmlns:wp="http://schemas.openxmlformats.org/drawingml/2006/wordprocessingDrawing" xmlns:w10="urn:schemas-microsoft-com:office:word" xmlns:w="http://schemas.openxmlformats.org/wordprocessingml/2006/main" xmlns:w14="http://schemas.microsoft.com/office/word/2010/wordml" xmlns:w15="http://schemas.microsoft.com/office/word/2012/wordml" xmlns:w16cex="http://schemas.microsoft.com/office/word/2018/wordml/cex" xmlns:w16cid="http://schemas.microsoft.com/office/word/2016/wordml/cid" xmlns:w16="http://schemas.microsoft.com/office/word/2018/wordml" xmlns:w16du="http://schemas.microsoft.com/office/word/2023/wordml/word16du" xmlns:w16sdtdh="http://schemas.microsoft.com/office/word/2020/wordml/sdtdatahash" xmlns:w16se="http://schemas.microsoft.com/office/word/2015/wordml/symex" xmlns:wpg="http://schemas.microsoft.com/office/word/2010/wordprocessingGroup" xmlns:wpi="http://schemas.microsoft.com/office/word/2010/wordprocessingInk" xmlns:wne="http://schemas.microsoft.com/office/word/2006/wordml" xmlns:wps="http://schemas.microsoft.com/office/word/2010/wordprocessingShape" mc:Ignorable="w14 w15 w16se w16cid w16 w16cex w16sdtdh w16du wp14">
+  <w:abstractNum w:abstractNumId="0" w15:restartNumberingAfterBreak="0">
+    <w:nsid w:val="03A44F99"/>
+    <w:multiLevelType w:val="multilevel"/>
+    <w:tmpl w:val="A7E45146"/>
+    <w:lvl w:ilvl="0">
+      <w:start w:val="1"/>
+      <w:numFmt w:val="bullet"/>
+      <w:lvlText w:val=""/>
+      <w:lvlJc w:val="left"/>
+      <w:pPr>
+        <w:tabs>
+          <w:tab w:val="num" w:pos="720"/>
+        </w:tabs>
+        <w:ind w:left="720" w:hanging="360"/>
+      </w:pPr>
+      <w:rPr>
+        <w:rFonts w:ascii="Symbol" w:hAnsi="Symbol" w:hint="default"/>
+        <w:sz w:val="20"/>
+      </w:rPr>
+    </w:lvl>
+    <w:lvl w:ilvl="1" w:tentative="1">
+      <w:start w:val="1"/>
+      <w:numFmt w:val="bullet"/>
+      <w:lvlText w:val=""/>
+      <w:lvlJc w:val="left"/>
+      <w:pPr>
+        <w:tabs>
+          <w:tab w:val="num" w:pos="1440"/>
+        </w:tabs>
+        <w:ind w:left="1440" w:hanging="360"/>
+      </w:pPr>
+      <w:rPr>
+        <w:rFonts w:ascii="Symbol" w:hAnsi="Symbol" w:hint="default"/>
+        <w:sz w:val="20"/>
+      </w:rPr>
+    </w:lvl>
+    <w:lvl w:ilvl="2" w:tentative="1">
+      <w:start w:val="1"/>
+      <w:numFmt w:val="bullet"/>
+      <w:lvlText w:val=""/>
+      <w:lvlJc w:val="left"/>
+      <w:pPr>
+        <w:tabs>
+          <w:tab w:val="num" w:pos="2160"/>
+        </w:tabs>
+        <w:ind w:left="2160" w:hanging="360"/>
+      </w:pPr>
+      <w:rPr>
+        <w:rFonts w:ascii="Symbol" w:hAnsi="Symbol" w:hint="default"/>
+        <w:sz w:val="20"/>
+      </w:rPr>
+    </w:lvl>
+    <w:lvl w:ilvl="3" w:tentative="1">
+      <w:start w:val="1"/>
+      <w:numFmt w:val="bullet"/>
+      <w:lvlText w:val=""/>
+      <w:lvlJc w:val="left"/>
+      <w:pPr>
+        <w:tabs>
+          <w:tab w:val="num" w:pos="2880"/>
+        </w:tabs>
+        <w:ind w:left="2880" w:hanging="360"/>
+      </w:pPr>
+      <w:rPr>
+        <w:rFonts w:ascii="Symbol" w:hAnsi="Symbol" w:hint="default"/>
+        <w:sz w:val="20"/>
+      </w:rPr>
+    </w:lvl>
+    <w:lvl w:ilvl="4" w:tentative="1">
+      <w:start w:val="1"/>
+      <w:numFmt w:val="bullet"/>
+      <w:lvlText w:val=""/>
+      <w:lvlJc w:val="left"/>
+      <w:pPr>
+        <w:tabs>
+          <w:tab w:val="num" w:pos="3600"/>
+        </w:tabs>
+        <w:ind w:left="3600" w:hanging="360"/>
+      </w:pPr>
+      <w:rPr>
+        <w:rFonts w:ascii="Symbol" w:hAnsi="Symbol" w:hint="default"/>
+        <w:sz w:val="20"/>
+      </w:rPr>
+    </w:lvl>
+    <w:lvl w:ilvl="5" w:tentative="1">
+      <w:start w:val="1"/>
+      <w:numFmt w:val="bullet"/>
+      <w:lvlText w:val=""/>
+      <w:lvlJc w:val="left"/>
+      <w:pPr>
+        <w:tabs>
+          <w:tab w:val="num" w:pos="4320"/>
+        </w:tabs>
+        <w:ind w:left="4320" w:hanging="360"/>
+      </w:pPr>
+      <w:rPr>
+        <w:rFonts w:ascii="Symbol" w:hAnsi="Symbol" w:hint="default"/>
+        <w:sz w:val="20"/>
+      </w:rPr>
+    </w:lvl>
+    <w:lvl w:ilvl="6" w:tentative="1">
+      <w:start w:val="1"/>
+      <w:numFmt w:val="bullet"/>
+      <w:lvlText w:val=""/>
+      <w:lvlJc w:val="left"/>
+      <w:pPr>
+        <w:tabs>
+          <w:tab w:val="num" w:pos="5040"/>
+        </w:tabs>
+        <w:ind w:left="5040" w:hanging="360"/>
+      </w:pPr>
+      <w:rPr>
+        <w:rFonts w:ascii="Symbol" w:hAnsi="Symbol" w:hint="default"/>
+        <w:sz w:val="20"/>
+      </w:rPr>
+    </w:lvl>
+    <w:lvl w:ilvl="7" w:tentative="1">
+      <w:start w:val="1"/>
+      <w:numFmt w:val="bullet"/>
+      <w:lvlText w:val=""/>
+      <w:lvlJc w:val="left"/>
+      <w:pPr>
+        <w:tabs>
+          <w:tab w:val="num" w:pos="5760"/>
+        </w:tabs>
+        <w:ind w:left="5760" w:hanging="360"/>
+      </w:pPr>
+      <w:rPr>
+        <w:rFonts w:ascii="Symbol" w:hAnsi="Symbol" w:hint="default"/>
+        <w:sz w:val="20"/>
+      </w:rPr>
+    </w:lvl>
+    <w:lvl w:ilvl="8" w:tentative="1">
+      <w:start w:val="1"/>
+      <w:numFmt w:val="bullet"/>
+      <w:lvlText w:val=""/>
+      <w:lvlJc w:val="left"/>
+      <w:pPr>
+        <w:tabs>
+          <w:tab w:val="num" w:pos="6480"/>
+        </w:tabs>
+        <w:ind w:left="6480" w:hanging="360"/>
+      </w:pPr>
+      <w:rPr>
+        <w:rFonts w:ascii="Symbol" w:hAnsi="Symbol" w:hint="default"/>
+        <w:sz w:val="20"/>
+      </w:rPr>
+    </w:lvl>
+  </w:abstractNum>
+  <w:abstractNum w:abstractNumId="1" w15:restartNumberingAfterBreak="0">
+    <w:nsid w:val="08FB28D7"/>
+    <w:multiLevelType w:val="hybridMultilevel"/>
+    <w:tmpl w:val="9E0839FC"/>
+    <w:lvl w:ilvl="0" w:tplc="179ADB5A">
+      <w:numFmt w:val="bullet"/>
+      <w:lvlText w:val=""/>
+      <w:lvlJc w:val="left"/>
+      <w:pPr>
+        <w:ind w:left="720" w:hanging="360"/>
+      </w:pPr>
+      <w:rPr>
+        <w:rFonts w:ascii="Wingdings" w:eastAsiaTheme="minorHAnsi" w:hAnsi="Wingdings" w:cs="Arial" w:hint="default"/>
+      </w:rPr>
+    </w:lvl>
+    <w:lvl w:ilvl="1" w:tplc="04090003" w:tentative="1">
+      <w:start w:val="1"/>
+      <w:numFmt w:val="bullet"/>
+      <w:lvlText w:val="o"/>
+      <w:lvlJc w:val="left"/>
+      <w:pPr>
+        <w:ind w:left="1440" w:hanging="360"/>
+      </w:pPr>
+      <w:rPr>
+        <w:rFonts w:ascii="Courier New" w:hAnsi="Courier New" w:cs="Courier New" w:hint="default"/>
+      </w:rPr>
+    </w:lvl>
+    <w:lvl w:ilvl="2" w:tplc="04090005" w:tentative="1">
+      <w:start w:val="1"/>
+      <w:numFmt w:val="bullet"/>
+      <w:lvlText w:val=""/>
+      <w:lvlJc w:val="left"/>
+      <w:pPr>
+        <w:ind w:left="2160" w:hanging="360"/>
+      </w:pPr>
+      <w:rPr>
+        <w:rFonts w:ascii="Wingdings" w:hAnsi="Wingdings" w:hint="default"/>
+      </w:rPr>
+    </w:lvl>
+    <w:lvl w:ilvl="3" w:tplc="04090001" w:tentative="1">
+      <w:start w:val="1"/>
+      <w:numFmt w:val="bullet"/>
+      <w:lvlText w:val=""/>
+      <w:lvlJc w:val="left"/>
+      <w:pPr>
+        <w:ind w:left="2880" w:hanging="360"/>
+      </w:pPr>
+      <w:rPr>
+        <w:rFonts w:ascii="Symbol" w:hAnsi="Symbol" w:hint="default"/>
+      </w:rPr>
+    </w:lvl>
+    <w:lvl w:ilvl="4" w:tplc="04090003" w:tentative="1">
+      <w:start w:val="1"/>
+      <w:numFmt w:val="bullet"/>
+      <w:lvlText w:val="o"/>
+      <w:lvlJc w:val="left"/>
+      <w:pPr>
+        <w:ind w:left="3600" w:hanging="360"/>
+      </w:pPr>
+      <w:rPr>
+        <w:rFonts w:ascii="Courier New" w:hAnsi="Courier New" w:cs="Courier New" w:hint="default"/>
+      </w:rPr>
+    </w:lvl>
+    <w:lvl w:ilvl="5" w:tplc="04090005" w:tentative="1">
+      <w:start w:val="1"/>
+      <w:numFmt w:val="bullet"/>
+      <w:lvlText w:val=""/>
+      <w:lvlJc w:val="left"/>
+      <w:pPr>
+        <w:ind w:left="4320" w:hanging="360"/>
+      </w:pPr>
+      <w:rPr>
+        <w:rFonts w:ascii="Wingdings" w:hAnsi="Wingdings" w:hint="default"/>
+      </w:rPr>
+    </w:lvl>
+    <w:lvl w:ilvl="6" w:tplc="04090001" w:tentative="1">
+      <w:start w:val="1"/>
+      <w:numFmt w:val="bullet"/>
+      <w:lvlText w:val=""/>
+      <w:lvlJc w:val="left"/>
+      <w:pPr>
+        <w:ind w:left="5040" w:hanging="360"/>
+      </w:pPr>
+      <w:rPr>
+        <w:rFonts w:ascii="Symbol" w:hAnsi="Symbol" w:hint="default"/>
+      </w:rPr>
+    </w:lvl>
+    <w:lvl w:ilvl="7" w:tplc="04090003" w:tentative="1">
+      <w:start w:val="1"/>
+      <w:numFmt w:val="bullet"/>
+      <w:lvlText w:val="o"/>
+      <w:lvlJc w:val="left"/>
+      <w:pPr>
+        <w:ind w:left="5760" w:hanging="360"/>
+      </w:pPr>
+      <w:rPr>
+        <w:rFonts w:ascii="Courier New" w:hAnsi="Courier New" w:cs="Courier New" w:hint="default"/>
+      </w:rPr>
+    </w:lvl>
+    <w:lvl w:ilvl="8" w:tplc="04090005" w:tentative="1">
+      <w:start w:val="1"/>
+      <w:numFmt w:val="bullet"/>
+      <w:lvlText w:val=""/>
+      <w:lvlJc w:val="left"/>
+      <w:pPr>
+        <w:ind w:left="6480" w:hanging="360"/>
+      </w:pPr>
+      <w:rPr>
+        <w:rFonts w:ascii="Wingdings" w:hAnsi="Wingdings" w:hint="default"/>
+      </w:rPr>
+    </w:lvl>
+  </w:abstractNum>
+  <w:abstractNum w:abstractNumId="2" w15:restartNumberingAfterBreak="0">
+    <w:nsid w:val="4C1500F4"/>
+    <w:multiLevelType w:val="multilevel"/>
+    <w:tmpl w:val="7B98FF38"/>
+    <w:lvl w:ilvl="0">
+      <w:start w:val="1"/>
+      <w:numFmt w:val="bullet"/>
+      <w:lvlText w:val=""/>
+      <w:lvlJc w:val="left"/>
+      <w:pPr>
+        <w:tabs>
+          <w:tab w:val="num" w:pos="720"/>
+        </w:tabs>
+        <w:ind w:left="720" w:hanging="360"/>
+      </w:pPr>
+      <w:rPr>
+        <w:rFonts w:ascii="Symbol" w:hAnsi="Symbol" w:hint="default"/>
+        <w:sz w:val="20"/>
+      </w:rPr>
+    </w:lvl>
+    <w:lvl w:ilvl="1" w:tentative="1">
+      <w:start w:val="1"/>
+      <w:numFmt w:val="bullet"/>
+      <w:lvlText w:val=""/>
+      <w:lvlJc w:val="left"/>
+      <w:pPr>
+        <w:tabs>
+          <w:tab w:val="num" w:pos="1440"/>
+        </w:tabs>
+        <w:ind w:left="1440" w:hanging="360"/>
+      </w:pPr>
+      <w:rPr>
+        <w:rFonts w:ascii="Symbol" w:hAnsi="Symbol" w:hint="default"/>
+        <w:sz w:val="20"/>
+      </w:rPr>
+    </w:lvl>
+    <w:lvl w:ilvl="2" w:tentative="1">
+      <w:start w:val="1"/>
+      <w:numFmt w:val="bullet"/>
+      <w:lvlText w:val=""/>
+      <w:lvlJc w:val="left"/>
+      <w:pPr>
+        <w:tabs>
+          <w:tab w:val="num" w:pos="2160"/>
+        </w:tabs>
+        <w:ind w:left="2160" w:hanging="360"/>
+      </w:pPr>
+      <w:rPr>
+        <w:rFonts w:ascii="Symbol" w:hAnsi="Symbol" w:hint="default"/>
+        <w:sz w:val="20"/>
+      </w:rPr>
+    </w:lvl>
+    <w:lvl w:ilvl="3" w:tentative="1">
+      <w:start w:val="1"/>
+      <w:numFmt w:val="bullet"/>
+      <w:lvlText w:val=""/>
+      <w:lvlJc w:val="left"/>
+      <w:pPr>
+        <w:tabs>
+          <w:tab w:val="num" w:pos="2880"/>
+        </w:tabs>
+        <w:ind w:left="2880" w:hanging="360"/>
+      </w:pPr>
+      <w:rPr>
+        <w:rFonts w:ascii="Symbol" w:hAnsi="Symbol" w:hint="default"/>
+        <w:sz w:val="20"/>
+      </w:rPr>
+    </w:lvl>
+    <w:lvl w:ilvl="4" w:tentative="1">
+      <w:start w:val="1"/>
+      <w:numFmt w:val="bullet"/>
+      <w:lvlText w:val=""/>
+      <w:lvlJc w:val="left"/>
+      <w:pPr>
+        <w:tabs>
+          <w:tab w:val="num" w:pos="3600"/>
+        </w:tabs>
+        <w:ind w:left="3600" w:hanging="360"/>
+      </w:pPr>
+      <w:rPr>
+        <w:rFonts w:ascii="Symbol" w:hAnsi="Symbol" w:hint="default"/>
+        <w:sz w:val="20"/>
+      </w:rPr>
+    </w:lvl>
+    <w:lvl w:ilvl="5" w:tentative="1">
+      <w:start w:val="1"/>
+      <w:numFmt w:val="bullet"/>
+      <w:lvlText w:val=""/>
+      <w:lvlJc w:val="left"/>
+      <w:pPr>
+        <w:tabs>
+          <w:tab w:val="num" w:pos="4320"/>
+        </w:tabs>
+        <w:ind w:left="4320" w:hanging="360"/>
+      </w:pPr>
+      <w:rPr>
+        <w:rFonts w:ascii="Symbol" w:hAnsi="Symbol" w:hint="default"/>
+        <w:sz w:val="20"/>
+      </w:rPr>
+    </w:lvl>
+    <w:lvl w:ilvl="6" w:tentative="1">
+      <w:start w:val="1"/>
+      <w:numFmt w:val="bullet"/>
+      <w:lvlText w:val=""/>
+      <w:lvlJc w:val="left"/>
+      <w:pPr>
+        <w:tabs>
+          <w:tab w:val="num" w:pos="5040"/>
+        </w:tabs>
+        <w:ind w:left="5040" w:hanging="360"/>
+      </w:pPr>
+      <w:rPr>
+        <w:rFonts w:ascii="Symbol" w:hAnsi="Symbol" w:hint="default"/>
+        <w:sz w:val="20"/>
+      </w:rPr>
+    </w:lvl>
+    <w:lvl w:ilvl="7" w:tentative="1">
+      <w:start w:val="1"/>
+      <w:numFmt w:val="bullet"/>
+      <w:lvlText w:val=""/>
+      <w:lvlJc w:val="left"/>
+      <w:pPr>
+        <w:tabs>
+          <w:tab w:val="num" w:pos="5760"/>
+        </w:tabs>
+        <w:ind w:left="5760" w:hanging="360"/>
+      </w:pPr>
+      <w:rPr>
+        <w:rFonts w:ascii="Symbol" w:hAnsi="Symbol" w:hint="default"/>
+        <w:sz w:val="20"/>
+      </w:rPr>
+    </w:lvl>
+    <w:lvl w:ilvl="8" w:tentative="1">
+      <w:start w:val="1"/>
+      <w:numFmt w:val="bullet"/>
+      <w:lvlText w:val=""/>
+      <w:lvlJc w:val="left"/>
+      <w:pPr>
+        <w:tabs>
+          <w:tab w:val="num" w:pos="6480"/>
+        </w:tabs>
+        <w:ind w:left="6480" w:hanging="360"/>
+      </w:pPr>
+      <w:rPr>
+        <w:rFonts w:ascii="Symbol" w:hAnsi="Symbol" w:hint="default"/>
+        <w:sz w:val="20"/>
+      </w:rPr>
+    </w:lvl>
+  </w:abstractNum>
+  <w:num w:numId="1" w16cid:durableId="1647785117">
+    <w:abstractNumId w:val="2"/>
+  </w:num>
+  <w:num w:numId="2" w16cid:durableId="728505436">
+    <w:abstractNumId w:val="0"/>
+  </w:num>
+  <w:num w:numId="3" w16cid:durableId="1103457257">
+    <w:abstractNumId w:val="1"/>
+  </w:num>
+</w:numbering>
 </file>
 
 <file path=word/styles.xml><?xml version="1.0" encoding="utf-8"?>
@@ -650,7 +1476,6 @@
   <w:style w:type="character" w:default="1" w:styleId="DefaultParagraphFont">
     <w:name w:val="Default Paragraph Font"/>
     <w:uiPriority w:val="1"/>
-    <w:semiHidden/>
     <w:unhideWhenUsed/>
   </w:style>
   <w:style w:type="table" w:default="1" w:styleId="TableNormal">
@@ -963,6 +1788,73 @@
       <w:color w:val="0F4761" w:themeColor="accent1" w:themeShade="BF"/>
       <w:spacing w:val="5"/>
     </w:rPr>
+  </w:style>
+  <w:style w:type="character" w:styleId="Hyperlink">
+    <w:name w:val="Hyperlink"/>
+    <w:basedOn w:val="DefaultParagraphFont"/>
+    <w:uiPriority w:val="99"/>
+    <w:unhideWhenUsed/>
+    <w:rsid w:val="00F97B17"/>
+    <w:rPr>
+      <w:color w:val="467886" w:themeColor="hyperlink"/>
+      <w:u w:val="single"/>
+    </w:rPr>
+  </w:style>
+  <w:style w:type="character" w:styleId="UnresolvedMention">
+    <w:name w:val="Unresolved Mention"/>
+    <w:basedOn w:val="DefaultParagraphFont"/>
+    <w:uiPriority w:val="99"/>
+    <w:semiHidden/>
+    <w:unhideWhenUsed/>
+    <w:rsid w:val="00F97B17"/>
+    <w:rPr>
+      <w:color w:val="605E5C"/>
+      <w:shd w:val="clear" w:color="auto" w:fill="E1DFDD"/>
+    </w:rPr>
+  </w:style>
+  <w:style w:type="paragraph" w:styleId="Header">
+    <w:name w:val="header"/>
+    <w:basedOn w:val="Normal"/>
+    <w:link w:val="HeaderChar"/>
+    <w:uiPriority w:val="99"/>
+    <w:unhideWhenUsed/>
+    <w:rsid w:val="00FF365F"/>
+    <w:pPr>
+      <w:tabs>
+        <w:tab w:val="center" w:pos="4680"/>
+        <w:tab w:val="right" w:pos="9360"/>
+      </w:tabs>
+      <w:spacing w:after="0" w:line="240" w:lineRule="auto"/>
+    </w:pPr>
+  </w:style>
+  <w:style w:type="character" w:customStyle="1" w:styleId="HeaderChar">
+    <w:name w:val="Header Char"/>
+    <w:basedOn w:val="DefaultParagraphFont"/>
+    <w:link w:val="Header"/>
+    <w:uiPriority w:val="99"/>
+    <w:rsid w:val="00FF365F"/>
+  </w:style>
+  <w:style w:type="paragraph" w:styleId="Footer">
+    <w:name w:val="footer"/>
+    <w:basedOn w:val="Normal"/>
+    <w:link w:val="FooterChar"/>
+    <w:uiPriority w:val="99"/>
+    <w:unhideWhenUsed/>
+    <w:rsid w:val="00FF365F"/>
+    <w:pPr>
+      <w:tabs>
+        <w:tab w:val="center" w:pos="4680"/>
+        <w:tab w:val="right" w:pos="9360"/>
+      </w:tabs>
+      <w:spacing w:after="0" w:line="240" w:lineRule="auto"/>
+    </w:pPr>
+  </w:style>
+  <w:style w:type="character" w:customStyle="1" w:styleId="FooterChar">
+    <w:name w:val="Footer Char"/>
+    <w:basedOn w:val="DefaultParagraphFont"/>
+    <w:link w:val="Footer"/>
+    <w:uiPriority w:val="99"/>
+    <w:rsid w:val="00FF365F"/>
   </w:style>
 </w:styles>
 </file>

</xml_diff>

<commit_message>
Added Drivers data set and SQL scripts
</commit_message>
<xml_diff>
--- a/Capstone1_research_data.docx
+++ b/Capstone1_research_data.docx
@@ -75,67 +75,39 @@
         </w:rPr>
         <w:t xml:space="preserve">The idea behind this business proposal is to create a business around serving, hosting, and catering for/towards F1 themed events (For Example Birthday Parties, Celebratory Events, Catering Events, Children/Youth events and Adult RC F1 racing event {Such as Tournaments, Racing and such}). </w:t>
       </w:r>
-      <w:proofErr w:type="gramStart"/>
       <w:r>
         <w:rPr>
           <w:rFonts w:ascii="Arial" w:hAnsi="Arial" w:cs="Arial"/>
           <w:sz w:val="28"/>
           <w:szCs w:val="28"/>
         </w:rPr>
-        <w:t>Minimum</w:t>
+        <w:t>Minimum age requirement will be 15 years of age.</w:t>
       </w:r>
-      <w:proofErr w:type="gramEnd"/>
+    </w:p>
+    <w:p>
+      <w:pPr>
+        <w:rPr>
+          <w:rFonts w:ascii="Arial" w:hAnsi="Arial" w:cs="Arial"/>
+          <w:sz w:val="28"/>
+          <w:szCs w:val="28"/>
+        </w:rPr>
+      </w:pPr>
+    </w:p>
+    <w:p>
+      <w:pPr>
+        <w:rPr>
+          <w:rFonts w:ascii="Arial" w:hAnsi="Arial" w:cs="Arial"/>
+          <w:sz w:val="28"/>
+          <w:szCs w:val="28"/>
+        </w:rPr>
+      </w:pPr>
       <w:r>
         <w:rPr>
           <w:rFonts w:ascii="Arial" w:hAnsi="Arial" w:cs="Arial"/>
           <w:sz w:val="28"/>
           <w:szCs w:val="28"/>
         </w:rPr>
-        <w:t xml:space="preserve"> age requirement will be 15 years of age.</w:t>
-      </w:r>
-    </w:p>
-    <w:p>
-      <w:pPr>
-        <w:rPr>
-          <w:rFonts w:ascii="Arial" w:hAnsi="Arial" w:cs="Arial"/>
-          <w:sz w:val="28"/>
-          <w:szCs w:val="28"/>
-        </w:rPr>
-      </w:pPr>
-    </w:p>
-    <w:p>
-      <w:pPr>
-        <w:rPr>
-          <w:rFonts w:ascii="Arial" w:hAnsi="Arial" w:cs="Arial"/>
-          <w:sz w:val="28"/>
-          <w:szCs w:val="28"/>
-        </w:rPr>
-      </w:pPr>
-      <w:r>
-        <w:rPr>
-          <w:rFonts w:ascii="Arial" w:hAnsi="Arial" w:cs="Arial"/>
-          <w:sz w:val="28"/>
-          <w:szCs w:val="28"/>
-        </w:rPr>
-        <w:t xml:space="preserve">It will mainly be hosted in </w:t>
-      </w:r>
-      <w:proofErr w:type="gramStart"/>
-      <w:r>
-        <w:rPr>
-          <w:rFonts w:ascii="Arial" w:hAnsi="Arial" w:cs="Arial"/>
-          <w:sz w:val="28"/>
-          <w:szCs w:val="28"/>
-        </w:rPr>
-        <w:t>Chicago, but</w:t>
-      </w:r>
-      <w:proofErr w:type="gramEnd"/>
-      <w:r>
-        <w:rPr>
-          <w:rFonts w:ascii="Arial" w:hAnsi="Arial" w:cs="Arial"/>
-          <w:sz w:val="28"/>
-          <w:szCs w:val="28"/>
-        </w:rPr>
-        <w:t xml:space="preserve"> can be Nationwide</w:t>
+        <w:t>It will mainly be hosted in Chicago, but can be Nationwide</w:t>
       </w:r>
       <w:r>
         <w:rPr>
@@ -169,18 +141,8 @@
           <w:sz w:val="28"/>
           <w:szCs w:val="28"/>
         </w:rPr>
-        <w:t xml:space="preserve">Links to the files, datasets and data </w:t>
+        <w:t>Links to the files, datasets and data sources :</w:t>
       </w:r>
-      <w:proofErr w:type="gramStart"/>
-      <w:r>
-        <w:rPr>
-          <w:rFonts w:ascii="Arial" w:hAnsi="Arial" w:cs="Arial"/>
-          <w:sz w:val="28"/>
-          <w:szCs w:val="28"/>
-        </w:rPr>
-        <w:t>sources :</w:t>
-      </w:r>
-      <w:proofErr w:type="gramEnd"/>
     </w:p>
     <w:p>
       <w:pPr>
@@ -346,6 +308,278 @@
           <w:t>Formula racing, Formula 1: Drive to Survive - Explore - Google Trends</w:t>
         </w:r>
       </w:hyperlink>
+      <w:r>
+        <w:rPr>
+          <w:rFonts w:ascii="Arial" w:hAnsi="Arial" w:cs="Arial"/>
+          <w:sz w:val="28"/>
+          <w:szCs w:val="28"/>
+        </w:rPr>
+        <w:t xml:space="preserve"> </w:t>
+      </w:r>
+    </w:p>
+    <w:p>
+      <w:pPr>
+        <w:rPr>
+          <w:rFonts w:ascii="Arial" w:hAnsi="Arial" w:cs="Arial"/>
+          <w:sz w:val="28"/>
+          <w:szCs w:val="28"/>
+        </w:rPr>
+      </w:pPr>
+    </w:p>
+    <w:p>
+      <w:pPr>
+        <w:rPr>
+          <w:rFonts w:ascii="Arial" w:hAnsi="Arial" w:cs="Arial"/>
+          <w:sz w:val="28"/>
+          <w:szCs w:val="28"/>
+        </w:rPr>
+      </w:pPr>
+      <w:hyperlink r:id="rId13" w:history="1">
+        <w:r>
+          <w:rPr>
+            <w:rStyle w:val="Hyperlink"/>
+            <w:rFonts w:ascii="Arial" w:hAnsi="Arial" w:cs="Arial"/>
+            <w:sz w:val="28"/>
+            <w:szCs w:val="28"/>
+          </w:rPr>
+          <w:t>Formula 1 Fandom is Accelerating in the U.S. (nielsen.com)</w:t>
+        </w:r>
+      </w:hyperlink>
+    </w:p>
+    <w:p>
+      <w:pPr>
+        <w:rPr>
+          <w:rFonts w:ascii="Arial" w:hAnsi="Arial" w:cs="Arial"/>
+          <w:sz w:val="28"/>
+          <w:szCs w:val="28"/>
+        </w:rPr>
+      </w:pPr>
+    </w:p>
+    <w:p>
+      <w:pPr>
+        <w:rPr>
+          <w:rFonts w:ascii="Arial" w:hAnsi="Arial" w:cs="Arial"/>
+          <w:sz w:val="28"/>
+          <w:szCs w:val="28"/>
+        </w:rPr>
+      </w:pPr>
+      <w:r>
+        <w:rPr>
+          <w:rFonts w:ascii="Arial" w:hAnsi="Arial" w:cs="Arial"/>
+          <w:noProof/>
+          <w:sz w:val="28"/>
+          <w:szCs w:val="28"/>
+        </w:rPr>
+        <mc:AlternateContent>
+          <mc:Choice Requires="wps">
+            <w:drawing>
+              <wp:anchor distT="45720" distB="45720" distL="114300" distR="114300" simplePos="0" relativeHeight="251663360" behindDoc="0" locked="0" layoutInCell="1" allowOverlap="1" wp14:anchorId="15C45547" wp14:editId="7094AF6E">
+                <wp:simplePos x="0" y="0"/>
+                <wp:positionH relativeFrom="margin">
+                  <wp:posOffset>1988820</wp:posOffset>
+                </wp:positionH>
+                <wp:positionV relativeFrom="paragraph">
+                  <wp:posOffset>8890</wp:posOffset>
+                </wp:positionV>
+                <wp:extent cx="2026920" cy="2484120"/>
+                <wp:effectExtent l="0" t="0" r="0" b="0"/>
+                <wp:wrapSquare wrapText="bothSides"/>
+                <wp:docPr id="1867879579" name="Text Box 2"/>
+                <wp:cNvGraphicFramePr>
+                  <a:graphicFrameLocks xmlns:a="http://schemas.openxmlformats.org/drawingml/2006/main"/>
+                </wp:cNvGraphicFramePr>
+                <a:graphic xmlns:a="http://schemas.openxmlformats.org/drawingml/2006/main">
+                  <a:graphicData uri="http://schemas.microsoft.com/office/word/2010/wordprocessingShape">
+                    <wps:wsp>
+                      <wps:cNvSpPr txBox="1">
+                        <a:spLocks noChangeArrowheads="1"/>
+                      </wps:cNvSpPr>
+                      <wps:spPr bwMode="auto">
+                        <a:xfrm>
+                          <a:off x="0" y="0"/>
+                          <a:ext cx="2026920" cy="2484120"/>
+                        </a:xfrm>
+                        <a:prstGeom prst="rect">
+                          <a:avLst/>
+                        </a:prstGeom>
+                        <a:gradFill flip="none" rotWithShape="1">
+                          <a:gsLst>
+                            <a:gs pos="0">
+                              <a:schemeClr val="dk1">
+                                <a:lumMod val="67000"/>
+                              </a:schemeClr>
+                            </a:gs>
+                            <a:gs pos="48000">
+                              <a:schemeClr val="dk1">
+                                <a:lumMod val="97000"/>
+                                <a:lumOff val="3000"/>
+                              </a:schemeClr>
+                            </a:gs>
+                            <a:gs pos="100000">
+                              <a:schemeClr val="dk1">
+                                <a:lumMod val="60000"/>
+                                <a:lumOff val="40000"/>
+                              </a:schemeClr>
+                            </a:gs>
+                          </a:gsLst>
+                          <a:lin ang="16200000" scaled="1"/>
+                          <a:tileRect/>
+                        </a:gradFill>
+                        <a:ln>
+                          <a:noFill/>
+                        </a:ln>
+                      </wps:spPr>
+                      <wps:style>
+                        <a:lnRef idx="0">
+                          <a:scrgbClr r="0" g="0" b="0"/>
+                        </a:lnRef>
+                        <a:fillRef idx="0">
+                          <a:scrgbClr r="0" g="0" b="0"/>
+                        </a:fillRef>
+                        <a:effectRef idx="0">
+                          <a:scrgbClr r="0" g="0" b="0"/>
+                        </a:effectRef>
+                        <a:fontRef idx="minor">
+                          <a:schemeClr val="lt1"/>
+                        </a:fontRef>
+                      </wps:style>
+                      <wps:txbx>
+                        <w:txbxContent>
+                          <w:p>
+                            <w:r>
+                              <w:t>Customer information:</w:t>
+                            </w:r>
+                            <w:r>
+                              <w:br/>
+                              <w:t>Target market</w:t>
+                            </w:r>
+                            <w:r>
+                              <w:t xml:space="preserve"> male/young professionals </w:t>
+                            </w:r>
+                            <w:r>
+                              <w:br/>
+                              <w:t>Age</w:t>
+                            </w:r>
+                            <w:r>
+                              <w:t xml:space="preserve"> 18 - 30</w:t>
+                            </w:r>
+                            <w:r>
+                              <w:br/>
+                              <w:t>Demographics</w:t>
+                            </w:r>
+                            <w:r>
+                              <w:t xml:space="preserve"> </w:t>
+                            </w:r>
+                            <w:r>
+                              <w:br/>
+                            </w:r>
+                            <w:r>
+                              <w:t>annual income</w:t>
+                            </w:r>
+                            <w:r>
+                              <w:t xml:space="preserve"> higher 70 000 to 100 000</w:t>
+                            </w:r>
+                            <w:r>
+                              <w:br/>
+                              <w:t>Location based or worldwide</w:t>
+                            </w:r>
+                            <w:r>
+                              <w:t>:</w:t>
+                            </w:r>
+                            <w:r>
+                              <w:t xml:space="preserve"> majority Europe and world wide but recent spike in interest in USA</w:t>
+                            </w:r>
+                          </w:p>
+                          <w:p>
+                            <w:r>
+                              <w:t>Annual income</w:t>
+                            </w:r>
+                          </w:p>
+                        </w:txbxContent>
+                      </wps:txbx>
+                      <wps:bodyPr rot="0" vert="horz" wrap="square" lIns="91440" tIns="45720" rIns="91440" bIns="45720" anchor="t" anchorCtr="0">
+                        <a:noAutofit/>
+                      </wps:bodyPr>
+                    </wps:wsp>
+                  </a:graphicData>
+                </a:graphic>
+                <wp14:sizeRelH relativeFrom="margin">
+                  <wp14:pctWidth>0</wp14:pctWidth>
+                </wp14:sizeRelH>
+                <wp14:sizeRelV relativeFrom="margin">
+                  <wp14:pctHeight>0</wp14:pctHeight>
+                </wp14:sizeRelV>
+              </wp:anchor>
+            </w:drawing>
+          </mc:Choice>
+          <mc:Fallback>
+            <w:pict>
+              <v:shapetype w14:anchorId="15C45547" id="_x0000_t202" coordsize="21600,21600" o:spt="202" path="m,l,21600r21600,l21600,xe">
+                <v:stroke joinstyle="miter"/>
+                <v:path gradientshapeok="t" o:connecttype="rect"/>
+              </v:shapetype>
+              <v:shape id="Text Box 2" o:spid="_x0000_s1026" type="#_x0000_t202" style="position:absolute;margin-left:156.6pt;margin-top:.7pt;width:159.6pt;height:195.6pt;z-index:251663360;visibility:visible;mso-wrap-style:square;mso-width-percent:0;mso-height-percent:0;mso-wrap-distance-left:9pt;mso-wrap-distance-top:3.6pt;mso-wrap-distance-right:9pt;mso-wrap-distance-bottom:3.6pt;mso-position-horizontal:absolute;mso-position-horizontal-relative:margin;mso-position-vertical:absolute;mso-position-vertical-relative:text;mso-width-percent:0;mso-height-percent:0;mso-width-relative:margin;mso-height-relative:margin;v-text-anchor:top" o:gfxdata="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" fillcolor="black [2144]" stroked="f">
+                <v:fill color2="#666 [1936]" rotate="t" angle="180" colors="0 black;31457f #080808;1 #666" focus="100%" type="gradient"/>
+                <v:textbox>
+                  <w:txbxContent>
+                    <w:p>
+                      <w:r>
+                        <w:t>Customer information:</w:t>
+                      </w:r>
+                      <w:r>
+                        <w:br/>
+                        <w:t>Target market</w:t>
+                      </w:r>
+                      <w:r>
+                        <w:t xml:space="preserve"> male/young professionals </w:t>
+                      </w:r>
+                      <w:r>
+                        <w:br/>
+                        <w:t>Age</w:t>
+                      </w:r>
+                      <w:r>
+                        <w:t xml:space="preserve"> 18 - 30</w:t>
+                      </w:r>
+                      <w:r>
+                        <w:br/>
+                        <w:t>Demographics</w:t>
+                      </w:r>
+                      <w:r>
+                        <w:t xml:space="preserve"> </w:t>
+                      </w:r>
+                      <w:r>
+                        <w:br/>
+                      </w:r>
+                      <w:r>
+                        <w:t>annual income</w:t>
+                      </w:r>
+                      <w:r>
+                        <w:t xml:space="preserve"> higher 70 000 to 100 000</w:t>
+                      </w:r>
+                      <w:r>
+                        <w:br/>
+                        <w:t>Location based or worldwide</w:t>
+                      </w:r>
+                      <w:r>
+                        <w:t>:</w:t>
+                      </w:r>
+                      <w:r>
+                        <w:t xml:space="preserve"> majority Europe and world wide but recent spike in interest in USA</w:t>
+                      </w:r>
+                    </w:p>
+                    <w:p>
+                      <w:r>
+                        <w:t>Annual income</w:t>
+                      </w:r>
+                    </w:p>
+                  </w:txbxContent>
+                </v:textbox>
+                <w10:wrap type="square" anchorx="margin"/>
+              </v:shape>
+            </w:pict>
+          </mc:Fallback>
+        </mc:AlternateContent>
+      </w:r>
     </w:p>
     <w:p>
       <w:pPr>
@@ -373,9 +607,227 @@
           <w:szCs w:val="32"/>
         </w:rPr>
       </w:pPr>
+      <w:r>
+        <w:rPr>
+          <w:rFonts w:ascii="Arial" w:hAnsi="Arial" w:cs="Arial"/>
+          <w:noProof/>
+          <w:sz w:val="28"/>
+          <w:szCs w:val="28"/>
+        </w:rPr>
+        <mc:AlternateContent>
+          <mc:Choice Requires="wps">
+            <w:drawing>
+              <wp:anchor distT="0" distB="0" distL="114300" distR="114300" simplePos="0" relativeHeight="251659264" behindDoc="0" locked="0" layoutInCell="1" allowOverlap="1" wp14:anchorId="54BE39BA" wp14:editId="092FF2B0">
+                <wp:simplePos x="0" y="0"/>
+                <wp:positionH relativeFrom="margin">
+                  <wp:align>center</wp:align>
+                </wp:positionH>
+                <wp:positionV relativeFrom="paragraph">
+                  <wp:posOffset>521970</wp:posOffset>
+                </wp:positionV>
+                <wp:extent cx="4267200" cy="3093720"/>
+                <wp:effectExtent l="0" t="0" r="19050" b="11430"/>
+                <wp:wrapNone/>
+                <wp:docPr id="1635633919" name="Sun 1"/>
+                <wp:cNvGraphicFramePr/>
+                <a:graphic xmlns:a="http://schemas.openxmlformats.org/drawingml/2006/main">
+                  <a:graphicData uri="http://schemas.microsoft.com/office/word/2010/wordprocessingShape">
+                    <wps:wsp>
+                      <wps:cNvSpPr/>
+                      <wps:spPr>
+                        <a:xfrm>
+                          <a:off x="0" y="0"/>
+                          <a:ext cx="4267200" cy="3093720"/>
+                        </a:xfrm>
+                        <a:prstGeom prst="sun">
+                          <a:avLst/>
+                        </a:prstGeom>
+                        <a:noFill/>
+                        <a:ln w="9525" cap="flat" cmpd="sng" algn="ctr">
+                          <a:solidFill>
+                            <a:schemeClr val="accent2"/>
+                          </a:solidFill>
+                          <a:prstDash val="solid"/>
+                          <a:round/>
+                          <a:headEnd type="none" w="med" len="med"/>
+                          <a:tailEnd type="none" w="med" len="med"/>
+                        </a:ln>
+                      </wps:spPr>
+                      <wps:style>
+                        <a:lnRef idx="0">
+                          <a:scrgbClr r="0" g="0" b="0"/>
+                        </a:lnRef>
+                        <a:fillRef idx="0">
+                          <a:scrgbClr r="0" g="0" b="0"/>
+                        </a:fillRef>
+                        <a:effectRef idx="0">
+                          <a:scrgbClr r="0" g="0" b="0"/>
+                        </a:effectRef>
+                        <a:fontRef idx="minor">
+                          <a:schemeClr val="accent2"/>
+                        </a:fontRef>
+                      </wps:style>
+                      <wps:bodyPr rot="0" spcFirstLastPara="0" vertOverflow="overflow" horzOverflow="overflow" vert="horz" wrap="square" lIns="91440" tIns="45720" rIns="91440" bIns="45720" numCol="1" spcCol="0" rtlCol="0" fromWordArt="0" anchor="ctr" anchorCtr="0" forceAA="0" compatLnSpc="1">
+                        <a:prstTxWarp prst="textNoShape">
+                          <a:avLst/>
+                        </a:prstTxWarp>
+                        <a:noAutofit/>
+                      </wps:bodyPr>
+                    </wps:wsp>
+                  </a:graphicData>
+                </a:graphic>
+                <wp14:sizeRelH relativeFrom="margin">
+                  <wp14:pctWidth>0</wp14:pctWidth>
+                </wp14:sizeRelH>
+                <wp14:sizeRelV relativeFrom="margin">
+                  <wp14:pctHeight>0</wp14:pctHeight>
+                </wp14:sizeRelV>
+              </wp:anchor>
+            </w:drawing>
+          </mc:Choice>
+          <mc:Fallback>
+            <w:pict>
+              <v:shapetype w14:anchorId="4320F6B3" id="_x0000_t183" coordsize="21600,21600" o:spt="183" adj="5400" path="m21600,10800l@15@14@15@18xem18436,3163l@17@12@16@13xem10800,l@14@10@18@10xem3163,3163l@12@13@13@12xem,10800l@10@18@10@14xem3163,18436l@13@16@12@17xem10800,21600l@18@15@14@15xem18436,18436l@16@17@17@16xem10800@19qx@19,10800,10800@20@20,10800,10800@19xe">
+                <v:stroke joinstyle="miter"/>
+                <v:formulas>
+                  <v:f eqn="sum 10800 0 #0"/>
+                  <v:f eqn="prod @0 30274 32768"/>
+                  <v:f eqn="prod @0 12540 32768"/>
+                  <v:f eqn="sum @1 10800 0"/>
+                  <v:f eqn="sum @2 10800 0"/>
+                  <v:f eqn="sum 10800 0 @1"/>
+                  <v:f eqn="sum 10800 0 @2"/>
+                  <v:f eqn="prod @0 23170 32768"/>
+                  <v:f eqn="sum @7 10800 0"/>
+                  <v:f eqn="sum 10800 0 @7"/>
+                  <v:f eqn="prod @5 3 4"/>
+                  <v:f eqn="prod @6 3 4"/>
+                  <v:f eqn="sum @10 791 0"/>
+                  <v:f eqn="sum @11 791 0"/>
+                  <v:f eqn="sum @11 2700 0"/>
+                  <v:f eqn="sum 21600 0 @10"/>
+                  <v:f eqn="sum 21600 0 @12"/>
+                  <v:f eqn="sum 21600 0 @13"/>
+                  <v:f eqn="sum 21600 0 @14"/>
+                  <v:f eqn="val #0"/>
+                  <v:f eqn="sum 21600 0 #0"/>
+                </v:formulas>
+                <v:path o:connecttype="rect" textboxrect="@9,@9,@8,@8"/>
+                <v:handles>
+                  <v:h position="#0,center" xrange="2700,10125"/>
+                </v:handles>
+              </v:shapetype>
+              <v:shape id="Sun 1" o:spid="_x0000_s1026" type="#_x0000_t183" style="position:absolute;margin-left:0;margin-top:41.1pt;width:336pt;height:243.6pt;z-index:251659264;visibility:visible;mso-wrap-style:square;mso-width-percent:0;mso-height-percent:0;mso-wrap-distance-left:9pt;mso-wrap-distance-top:0;mso-wrap-distance-right:9pt;mso-wrap-distance-bottom:0;mso-position-horizontal:center;mso-position-horizontal-relative:margin;mso-position-vertical:absolute;mso-position-vertical-relative:text;mso-width-percent:0;mso-height-percent:0;mso-width-relative:margin;mso-height-relative:margin;v-text-anchor:middle" o:gfxdata="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" filled="f" strokecolor="#e97132 [3205]">
+                <v:stroke joinstyle="round"/>
+                <w10:wrap anchorx="margin"/>
+              </v:shape>
+            </w:pict>
+          </mc:Fallback>
+        </mc:AlternateContent>
+      </w:r>
+      <w:r>
+        <w:rPr>
+          <w:rFonts w:ascii="Arial" w:hAnsi="Arial" w:cs="Arial"/>
+          <w:noProof/>
+          <w:sz w:val="28"/>
+          <w:szCs w:val="28"/>
+        </w:rPr>
+        <mc:AlternateContent>
+          <mc:Choice Requires="wps">
+            <w:drawing>
+              <wp:anchor distT="45720" distB="45720" distL="114300" distR="114300" simplePos="0" relativeHeight="251661312" behindDoc="0" locked="0" layoutInCell="1" allowOverlap="1" wp14:anchorId="63E81ADF" wp14:editId="4FFB1052">
+                <wp:simplePos x="0" y="0"/>
+                <wp:positionH relativeFrom="column">
+                  <wp:posOffset>2004060</wp:posOffset>
+                </wp:positionH>
+                <wp:positionV relativeFrom="paragraph">
+                  <wp:posOffset>1938020</wp:posOffset>
+                </wp:positionV>
+                <wp:extent cx="2360930" cy="1404620"/>
+                <wp:effectExtent l="0" t="0" r="0" b="0"/>
+                <wp:wrapSquare wrapText="bothSides"/>
+                <wp:docPr id="217" name="Text Box 2"/>
+                <wp:cNvGraphicFramePr>
+                  <a:graphicFrameLocks xmlns:a="http://schemas.openxmlformats.org/drawingml/2006/main"/>
+                </wp:cNvGraphicFramePr>
+                <a:graphic xmlns:a="http://schemas.openxmlformats.org/drawingml/2006/main">
+                  <a:graphicData uri="http://schemas.microsoft.com/office/word/2010/wordprocessingShape">
+                    <wps:wsp>
+                      <wps:cNvSpPr txBox="1">
+                        <a:spLocks noChangeArrowheads="1"/>
+                      </wps:cNvSpPr>
+                      <wps:spPr bwMode="auto">
+                        <a:xfrm>
+                          <a:off x="0" y="0"/>
+                          <a:ext cx="2360930" cy="1404620"/>
+                        </a:xfrm>
+                        <a:prstGeom prst="rect">
+                          <a:avLst/>
+                        </a:prstGeom>
+                        <a:noFill/>
+                        <a:ln>
+                          <a:noFill/>
+                        </a:ln>
+                      </wps:spPr>
+                      <wps:style>
+                        <a:lnRef idx="0">
+                          <a:scrgbClr r="0" g="0" b="0"/>
+                        </a:lnRef>
+                        <a:fillRef idx="0">
+                          <a:scrgbClr r="0" g="0" b="0"/>
+                        </a:fillRef>
+                        <a:effectRef idx="0">
+                          <a:scrgbClr r="0" g="0" b="0"/>
+                        </a:effectRef>
+                        <a:fontRef idx="minor">
+                          <a:schemeClr val="accent2"/>
+                        </a:fontRef>
+                      </wps:style>
+                      <wps:txbx>
+                        <w:txbxContent>
+                          <w:p>
+                            <w:r>
+                              <w:t>Formula 1 Themed Events</w:t>
+                            </w:r>
+                          </w:p>
+                        </w:txbxContent>
+                      </wps:txbx>
+                      <wps:bodyPr rot="0" vert="horz" wrap="square" lIns="91440" tIns="45720" rIns="91440" bIns="45720" anchor="t" anchorCtr="0">
+                        <a:spAutoFit/>
+                      </wps:bodyPr>
+                    </wps:wsp>
+                  </a:graphicData>
+                </a:graphic>
+                <wp14:sizeRelH relativeFrom="margin">
+                  <wp14:pctWidth>40000</wp14:pctWidth>
+                </wp14:sizeRelH>
+                <wp14:sizeRelV relativeFrom="margin">
+                  <wp14:pctHeight>20000</wp14:pctHeight>
+                </wp14:sizeRelV>
+              </wp:anchor>
+            </w:drawing>
+          </mc:Choice>
+          <mc:Fallback>
+            <w:pict>
+              <v:shape w14:anchorId="63E81ADF" id="_x0000_s1027" type="#_x0000_t202" style="position:absolute;margin-left:157.8pt;margin-top:152.6pt;width:185.9pt;height:110.6pt;z-index:251661312;visibility:visible;mso-wrap-style:square;mso-width-percent:400;mso-height-percent:200;mso-wrap-distance-left:9pt;mso-wrap-distance-top:3.6pt;mso-wrap-distance-right:9pt;mso-wrap-distance-bottom:3.6pt;mso-position-horizontal:absolute;mso-position-horizontal-relative:text;mso-position-vertical:absolute;mso-position-vertical-relative:text;mso-width-percent:400;mso-height-percent:200;mso-width-relative:margin;mso-height-relative:margin;v-text-anchor:top" o:gfxdata="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" filled="f" stroked="f">
+                <v:textbox style="mso-fit-shape-to-text:t">
+                  <w:txbxContent>
+                    <w:p>
+                      <w:r>
+                        <w:t>Formula 1 Themed Events</w:t>
+                      </w:r>
+                    </w:p>
+                  </w:txbxContent>
+                </v:textbox>
+                <w10:wrap type="square"/>
+              </v:shape>
+            </w:pict>
+          </mc:Fallback>
+        </mc:AlternateContent>
+      </w:r>
     </w:p>
     <w:sectPr>
-      <w:headerReference w:type="default" r:id="rId13"/>
+      <w:headerReference w:type="default" r:id="rId14"/>
       <w:pgSz w:w="12240" w:h="15840"/>
       <w:pgMar w:top="1440" w:right="1440" w:bottom="1440" w:left="1440" w:header="720" w:footer="720" w:gutter="0"/>
       <w:cols w:space="720"/>

</xml_diff>